<commit_message>
add word files for lesson 23
</commit_message>
<xml_diff>
--- a/lessons-words/JA L22 (Coffee machine)/TB L22 (CoffeeMachine) форма.docx
+++ b/lessons-words/JA L22 (Coffee machine)/TB L22 (CoffeeMachine) форма.docx
@@ -442,6 +442,7 @@
                 <w:lang w:val="en-US"/>
               </w:rPr>
             </w:pPr>
+            <w:proofErr w:type="spellStart"/>
             <w:r>
               <w:rPr>
                 <w:rFonts w:ascii="Cambria" w:hAnsi="Cambria"/>
@@ -460,6 +461,7 @@
               </w:rPr>
               <w:t>ffeeMachine</w:t>
             </w:r>
+            <w:proofErr w:type="spellEnd"/>
           </w:p>
         </w:tc>
       </w:tr>
@@ -546,6 +548,7 @@
               </w:rPr>
               <w:t>’</w:t>
             </w:r>
+            <w:proofErr w:type="spellStart"/>
             <w:r>
               <w:rPr>
                 <w:rFonts w:ascii="Cambria" w:hAnsi="Cambria"/>
@@ -554,7 +557,18 @@
                 <w:szCs w:val="28"/>
                 <w:lang w:val="uk-UA"/>
               </w:rPr>
-              <w:t xml:space="preserve">єкти. </w:t>
+              <w:t>єкти</w:t>
+            </w:r>
+            <w:proofErr w:type="spellEnd"/>
+            <w:r>
+              <w:rPr>
+                <w:rFonts w:ascii="Cambria" w:hAnsi="Cambria"/>
+                <w:bCs/>
+                <w:sz w:val="28"/>
+                <w:szCs w:val="28"/>
+                <w:lang w:val="uk-UA"/>
+              </w:rPr>
+              <w:t xml:space="preserve">. </w:t>
             </w:r>
             <w:r>
               <w:rPr>
@@ -784,52 +798,7 @@
                 <w:szCs w:val="28"/>
                 <w:lang w:val="uk-UA"/>
               </w:rPr>
-              <w:t xml:space="preserve">, </w:t>
-            </w:r>
-            <w:r>
-              <w:rPr>
-                <w:rFonts w:ascii="Cambria" w:hAnsi="Cambria"/>
-                <w:sz w:val="28"/>
-                <w:szCs w:val="28"/>
-                <w:lang w:val="uk-UA"/>
-              </w:rPr>
-              <w:t>синтаксис звертання до статичних</w:t>
-            </w:r>
-            <w:r>
-              <w:rPr>
-                <w:rFonts w:ascii="Cambria" w:hAnsi="Cambria"/>
-                <w:sz w:val="28"/>
-                <w:szCs w:val="28"/>
-                <w:lang w:val="uk-UA"/>
-              </w:rPr>
-              <w:t xml:space="preserve"> полів</w:t>
-            </w:r>
-            <w:r>
-              <w:rPr>
-                <w:rFonts w:ascii="Cambria" w:hAnsi="Cambria"/>
-                <w:sz w:val="28"/>
-                <w:szCs w:val="28"/>
-                <w:lang w:val="uk-UA"/>
-              </w:rPr>
-              <w:t xml:space="preserve"> </w:t>
-            </w:r>
-            <w:r>
-              <w:rPr>
-                <w:rFonts w:ascii="Cambria" w:hAnsi="Cambria"/>
-                <w:sz w:val="28"/>
-                <w:szCs w:val="28"/>
-                <w:lang w:val="uk-UA"/>
-              </w:rPr>
-              <w:t>через назву класу</w:t>
-            </w:r>
-            <w:r>
-              <w:rPr>
-                <w:rFonts w:ascii="Cambria" w:hAnsi="Cambria"/>
-                <w:sz w:val="28"/>
-                <w:szCs w:val="28"/>
-                <w:lang w:val="uk-UA"/>
-              </w:rPr>
-              <w:t>.</w:t>
+              <w:t>, синтаксис звертання до статичних полів через назву класу.</w:t>
             </w:r>
           </w:p>
           <w:p>
@@ -862,14 +831,25 @@
               </w:rPr>
               <w:t>’</w:t>
             </w:r>
-            <w:r>
-              <w:rPr>
-                <w:rFonts w:ascii="Cambria" w:hAnsi="Cambria"/>
-                <w:sz w:val="28"/>
-                <w:szCs w:val="28"/>
-                <w:lang w:val="uk-UA"/>
-              </w:rPr>
-              <w:t>єкта, самостійно передавати стан об</w:t>
+            <w:proofErr w:type="spellStart"/>
+            <w:r>
+              <w:rPr>
+                <w:rFonts w:ascii="Cambria" w:hAnsi="Cambria"/>
+                <w:sz w:val="28"/>
+                <w:szCs w:val="28"/>
+                <w:lang w:val="uk-UA"/>
+              </w:rPr>
+              <w:t>єкта</w:t>
+            </w:r>
+            <w:proofErr w:type="spellEnd"/>
+            <w:r>
+              <w:rPr>
+                <w:rFonts w:ascii="Cambria" w:hAnsi="Cambria"/>
+                <w:sz w:val="28"/>
+                <w:szCs w:val="28"/>
+                <w:lang w:val="uk-UA"/>
+              </w:rPr>
+              <w:t>, самостійно передавати стан об</w:t>
             </w:r>
             <w:r>
               <w:rPr>
@@ -880,14 +860,25 @@
               </w:rPr>
               <w:t>’</w:t>
             </w:r>
-            <w:r>
-              <w:rPr>
-                <w:rFonts w:ascii="Cambria" w:hAnsi="Cambria"/>
-                <w:sz w:val="28"/>
-                <w:szCs w:val="28"/>
-                <w:lang w:val="uk-UA"/>
-              </w:rPr>
-              <w:t xml:space="preserve">єкта за допомогою змінних та констант. </w:t>
+            <w:proofErr w:type="spellStart"/>
+            <w:r>
+              <w:rPr>
+                <w:rFonts w:ascii="Cambria" w:hAnsi="Cambria"/>
+                <w:sz w:val="28"/>
+                <w:szCs w:val="28"/>
+                <w:lang w:val="uk-UA"/>
+              </w:rPr>
+              <w:t>єкта</w:t>
+            </w:r>
+            <w:proofErr w:type="spellEnd"/>
+            <w:r>
+              <w:rPr>
+                <w:rFonts w:ascii="Cambria" w:hAnsi="Cambria"/>
+                <w:sz w:val="28"/>
+                <w:szCs w:val="28"/>
+                <w:lang w:val="uk-UA"/>
+              </w:rPr>
+              <w:t xml:space="preserve"> за допомогою змінних та констант. </w:t>
             </w:r>
           </w:p>
           <w:p>
@@ -1293,7 +1284,27 @@
                 <w:szCs w:val="28"/>
                 <w:lang w:val="uk-UA"/>
               </w:rPr>
-              <w:t xml:space="preserve"> і роздруківки у кількості один на кожного учня, вчительський ноутбук/пк, широкоформатний настінний монітор, дошка, маркери, доступ до мережі інтернет</w:t>
+              <w:t xml:space="preserve"> і роздруківки у кількості один на кожного учня, вчительський ноутбук/</w:t>
+            </w:r>
+            <w:proofErr w:type="spellStart"/>
+            <w:r>
+              <w:rPr>
+                <w:rFonts w:ascii="Cambria" w:hAnsi="Cambria"/>
+                <w:sz w:val="28"/>
+                <w:szCs w:val="28"/>
+                <w:lang w:val="uk-UA"/>
+              </w:rPr>
+              <w:t>пк</w:t>
+            </w:r>
+            <w:proofErr w:type="spellEnd"/>
+            <w:r>
+              <w:rPr>
+                <w:rFonts w:ascii="Cambria" w:hAnsi="Cambria"/>
+                <w:sz w:val="28"/>
+                <w:szCs w:val="28"/>
+                <w:lang w:val="uk-UA"/>
+              </w:rPr>
+              <w:t>, широкоформатний настінний монітор, дошка, маркери, доступ до мережі інтернет</w:t>
             </w:r>
             <w:r>
               <w:rPr>
@@ -1325,8 +1336,29 @@
                 <w:szCs w:val="28"/>
                 <w:lang w:val="uk-UA"/>
               </w:rPr>
-              <w:t xml:space="preserve">На початок уроку також потрібен завантажений на учнівські ПК проєкт </w:t>
-            </w:r>
+              <w:t xml:space="preserve">На початок уроку також потрібен завантажений на учнівські ПК </w:t>
+            </w:r>
+            <w:proofErr w:type="spellStart"/>
+            <w:r>
+              <w:rPr>
+                <w:rFonts w:ascii="Cambria" w:hAnsi="Cambria"/>
+                <w:sz w:val="28"/>
+                <w:szCs w:val="28"/>
+                <w:lang w:val="uk-UA"/>
+              </w:rPr>
+              <w:t>проєкт</w:t>
+            </w:r>
+            <w:proofErr w:type="spellEnd"/>
+            <w:r>
+              <w:rPr>
+                <w:rFonts w:ascii="Cambria" w:hAnsi="Cambria"/>
+                <w:sz w:val="28"/>
+                <w:szCs w:val="28"/>
+                <w:lang w:val="uk-UA"/>
+              </w:rPr>
+              <w:t xml:space="preserve"> </w:t>
+            </w:r>
+            <w:proofErr w:type="spellStart"/>
             <w:r>
               <w:rPr>
                 <w:rFonts w:ascii="Cambria" w:hAnsi="Cambria"/>
@@ -1340,6 +1372,7 @@
               </w:rPr>
               <w:t>coffee-machine-start</w:t>
             </w:r>
+            <w:proofErr w:type="spellEnd"/>
             <w:r>
               <w:rPr>
                 <w:rFonts w:ascii="Cambria" w:hAnsi="Cambria"/>
@@ -2142,6 +2175,7 @@
         </w:rPr>
         <w:t>’</w:t>
       </w:r>
+      <w:proofErr w:type="spellStart"/>
       <w:r>
         <w:rPr>
           <w:rFonts w:ascii="Cambria" w:eastAsia="Times New Roman" w:hAnsi="Cambria" w:cs="Times New Roman"/>
@@ -2149,7 +2183,17 @@
           <w:szCs w:val="24"/>
           <w:lang w:val="uk-UA" w:eastAsia="ru-RU"/>
         </w:rPr>
-        <w:t>єктів інших класів.</w:t>
+        <w:t>єктів</w:t>
+      </w:r>
+      <w:proofErr w:type="spellEnd"/>
+      <w:r>
+        <w:rPr>
+          <w:rFonts w:ascii="Cambria" w:eastAsia="Times New Roman" w:hAnsi="Cambria" w:cs="Times New Roman"/>
+          <w:sz w:val="24"/>
+          <w:szCs w:val="24"/>
+          <w:lang w:val="uk-UA" w:eastAsia="ru-RU"/>
+        </w:rPr>
+        <w:t xml:space="preserve"> інших класів.</w:t>
       </w:r>
     </w:p>
     <w:p>
@@ -2558,8 +2602,60 @@
           <w:szCs w:val="24"/>
           <w:lang w:val="uk-UA" w:eastAsia="ru-RU"/>
         </w:rPr>
-        <w:t xml:space="preserve">Репозиторій із прикладами до уроку </w:t>
-      </w:r>
+        <w:t>Папка в р</w:t>
+      </w:r>
+      <w:r>
+        <w:rPr>
+          <w:rFonts w:asciiTheme="majorHAnsi" w:eastAsia="Times New Roman" w:hAnsiTheme="majorHAnsi" w:cs="Times New Roman"/>
+          <w:sz w:val="24"/>
+          <w:szCs w:val="24"/>
+          <w:lang w:val="uk-UA" w:eastAsia="ru-RU"/>
+        </w:rPr>
+        <w:t>епозиторі</w:t>
+      </w:r>
+      <w:r>
+        <w:rPr>
+          <w:rFonts w:asciiTheme="majorHAnsi" w:eastAsia="Times New Roman" w:hAnsiTheme="majorHAnsi" w:cs="Times New Roman"/>
+          <w:sz w:val="24"/>
+          <w:szCs w:val="24"/>
+          <w:lang w:val="uk-UA" w:eastAsia="ru-RU"/>
+        </w:rPr>
+        <w:t>ї</w:t>
+      </w:r>
+      <w:r>
+        <w:rPr>
+          <w:rFonts w:asciiTheme="majorHAnsi" w:eastAsia="Times New Roman" w:hAnsiTheme="majorHAnsi" w:cs="Times New Roman"/>
+          <w:sz w:val="24"/>
+          <w:szCs w:val="24"/>
+          <w:lang w:val="uk-UA" w:eastAsia="ru-RU"/>
+        </w:rPr>
+        <w:t xml:space="preserve"> із прикладами до уроку</w:t>
+      </w:r>
+      <w:r>
+        <w:rPr>
+          <w:rFonts w:asciiTheme="majorHAnsi" w:eastAsia="Times New Roman" w:hAnsiTheme="majorHAnsi" w:cs="Times New Roman"/>
+          <w:sz w:val="24"/>
+          <w:szCs w:val="24"/>
+          <w:lang w:val="en-US" w:eastAsia="ru-RU"/>
+        </w:rPr>
+        <w:t>:</w:t>
+      </w:r>
+    </w:p>
+    <w:p>
+      <w:pPr>
+        <w:tabs>
+          <w:tab w:val="left" w:pos="1560"/>
+        </w:tabs>
+        <w:spacing w:after="0" w:line="240" w:lineRule="auto"/>
+        <w:ind w:left="1276" w:right="709"/>
+        <w:jc w:val="both"/>
+        <w:rPr>
+          <w:rFonts w:asciiTheme="majorHAnsi" w:eastAsia="Times New Roman" w:hAnsiTheme="majorHAnsi" w:cs="Times New Roman"/>
+          <w:sz w:val="24"/>
+          <w:szCs w:val="24"/>
+          <w:lang w:val="uk-UA" w:eastAsia="ru-RU"/>
+        </w:rPr>
+      </w:pPr>
       <w:hyperlink r:id="rId9" w:history="1">
         <w:r>
           <w:rPr>
@@ -2619,6 +2715,74 @@
           <w:lang w:val="uk-UA" w:eastAsia="ru-RU"/>
         </w:rPr>
         <w:t>Додаток до даного уроку (див. нижче).</w:t>
+      </w:r>
+    </w:p>
+    <w:p>
+      <w:pPr>
+        <w:pStyle w:val="ListParagraph"/>
+        <w:numPr>
+          <w:ilvl w:val="0"/>
+          <w:numId w:val="9"/>
+        </w:numPr>
+        <w:tabs>
+          <w:tab w:val="left" w:pos="1560"/>
+        </w:tabs>
+        <w:spacing w:after="0" w:line="240" w:lineRule="auto"/>
+        <w:ind w:left="567" w:right="709" w:firstLine="709"/>
+        <w:jc w:val="both"/>
+        <w:rPr>
+          <w:rFonts w:asciiTheme="majorHAnsi" w:eastAsia="Times New Roman" w:hAnsiTheme="majorHAnsi" w:cs="Times New Roman"/>
+          <w:sz w:val="24"/>
+          <w:szCs w:val="24"/>
+          <w:lang w:val="uk-UA" w:eastAsia="ru-RU"/>
+        </w:rPr>
+      </w:pPr>
+      <w:r>
+        <w:rPr>
+          <w:rFonts w:asciiTheme="majorHAnsi" w:eastAsia="Times New Roman" w:hAnsiTheme="majorHAnsi" w:cs="Times New Roman"/>
+          <w:sz w:val="24"/>
+          <w:szCs w:val="24"/>
+          <w:lang w:val="uk-UA" w:eastAsia="ru-RU"/>
+        </w:rPr>
+        <w:t>Відеозапис онлайн заняття за темою:</w:t>
+      </w:r>
+    </w:p>
+    <w:p>
+      <w:pPr>
+        <w:pStyle w:val="ListParagraph"/>
+        <w:tabs>
+          <w:tab w:val="left" w:pos="1560"/>
+        </w:tabs>
+        <w:spacing w:after="0" w:line="240" w:lineRule="auto"/>
+        <w:ind w:left="1276" w:right="709"/>
+        <w:jc w:val="both"/>
+        <w:rPr>
+          <w:rFonts w:asciiTheme="majorHAnsi" w:eastAsia="Times New Roman" w:hAnsiTheme="majorHAnsi" w:cs="Times New Roman"/>
+          <w:sz w:val="24"/>
+          <w:szCs w:val="24"/>
+          <w:lang w:val="uk-UA" w:eastAsia="ru-RU"/>
+        </w:rPr>
+      </w:pPr>
+      <w:hyperlink r:id="rId10" w:history="1">
+        <w:r>
+          <w:rPr>
+            <w:rStyle w:val="Hyperlink"/>
+            <w:rFonts w:asciiTheme="majorHAnsi" w:eastAsia="Times New Roman" w:hAnsiTheme="majorHAnsi" w:cs="Times New Roman"/>
+            <w:sz w:val="24"/>
+            <w:szCs w:val="24"/>
+            <w:lang w:val="uk-UA" w:eastAsia="ru-RU"/>
+          </w:rPr>
+          <w:t>https://www.youtube.com/watch?v=hThJLl1QgW0&amp;list=PLNTpvvUU9nkfNoFaFnjz1XmoR7DPNcNfM&amp;index=21</w:t>
+        </w:r>
+      </w:hyperlink>
+      <w:r>
+        <w:rPr>
+          <w:rFonts w:asciiTheme="majorHAnsi" w:eastAsia="Times New Roman" w:hAnsiTheme="majorHAnsi" w:cs="Times New Roman"/>
+          <w:sz w:val="24"/>
+          <w:szCs w:val="24"/>
+          <w:lang w:val="uk-UA" w:eastAsia="ru-RU"/>
+        </w:rPr>
+        <w:t xml:space="preserve"> </w:t>
       </w:r>
     </w:p>
     <w:p>
@@ -2788,8 +2952,41 @@
           <w:rFonts w:asciiTheme="majorHAnsi" w:hAnsiTheme="majorHAnsi"/>
           <w:lang w:val="uk-UA" w:eastAsia="ru-RU"/>
         </w:rPr>
-        <w:t xml:space="preserve">До початку уроку на всі пк вивантажити стартову версію проєкту </w:t>
-      </w:r>
+        <w:t xml:space="preserve">До початку уроку на всі </w:t>
+      </w:r>
+      <w:proofErr w:type="spellStart"/>
+      <w:r>
+        <w:rPr>
+          <w:rFonts w:asciiTheme="majorHAnsi" w:hAnsiTheme="majorHAnsi"/>
+          <w:lang w:val="uk-UA" w:eastAsia="ru-RU"/>
+        </w:rPr>
+        <w:t>пк</w:t>
+      </w:r>
+      <w:proofErr w:type="spellEnd"/>
+      <w:r>
+        <w:rPr>
+          <w:rFonts w:asciiTheme="majorHAnsi" w:hAnsiTheme="majorHAnsi"/>
+          <w:lang w:val="uk-UA" w:eastAsia="ru-RU"/>
+        </w:rPr>
+        <w:t xml:space="preserve"> вивантажити стартову версію </w:t>
+      </w:r>
+      <w:proofErr w:type="spellStart"/>
+      <w:r>
+        <w:rPr>
+          <w:rFonts w:asciiTheme="majorHAnsi" w:hAnsiTheme="majorHAnsi"/>
+          <w:lang w:val="uk-UA" w:eastAsia="ru-RU"/>
+        </w:rPr>
+        <w:t>проєкту</w:t>
+      </w:r>
+      <w:proofErr w:type="spellEnd"/>
+      <w:r>
+        <w:rPr>
+          <w:rFonts w:asciiTheme="majorHAnsi" w:hAnsiTheme="majorHAnsi"/>
+          <w:lang w:val="uk-UA" w:eastAsia="ru-RU"/>
+        </w:rPr>
+        <w:t xml:space="preserve"> </w:t>
+      </w:r>
+      <w:proofErr w:type="spellStart"/>
       <w:r>
         <w:rPr>
           <w:rFonts w:asciiTheme="majorHAnsi" w:hAnsiTheme="majorHAnsi"/>
@@ -2801,6 +2998,7 @@
         </w:rPr>
         <w:t>coffee-machine-start</w:t>
       </w:r>
+      <w:proofErr w:type="spellEnd"/>
       <w:r>
         <w:rPr>
           <w:rFonts w:asciiTheme="majorHAnsi" w:hAnsiTheme="majorHAnsi"/>
@@ -2836,8 +3034,25 @@
           <w:rFonts w:asciiTheme="majorHAnsi" w:hAnsiTheme="majorHAnsi"/>
           <w:lang w:val="uk-UA" w:eastAsia="ru-RU"/>
         </w:rPr>
-        <w:t xml:space="preserve">Поетапно виконувати із учнями головне завдання уроку і в результаті прийти приблизно до проєкту </w:t>
-      </w:r>
+        <w:t xml:space="preserve">Поетапно виконувати із учнями головне завдання уроку і в результаті прийти приблизно до </w:t>
+      </w:r>
+      <w:proofErr w:type="spellStart"/>
+      <w:r>
+        <w:rPr>
+          <w:rFonts w:asciiTheme="majorHAnsi" w:hAnsiTheme="majorHAnsi"/>
+          <w:lang w:val="uk-UA" w:eastAsia="ru-RU"/>
+        </w:rPr>
+        <w:t>проєкту</w:t>
+      </w:r>
+      <w:proofErr w:type="spellEnd"/>
+      <w:r>
+        <w:rPr>
+          <w:rFonts w:asciiTheme="majorHAnsi" w:hAnsiTheme="majorHAnsi"/>
+          <w:lang w:val="uk-UA" w:eastAsia="ru-RU"/>
+        </w:rPr>
+        <w:t xml:space="preserve"> </w:t>
+      </w:r>
+      <w:proofErr w:type="spellStart"/>
       <w:r>
         <w:rPr>
           <w:rFonts w:asciiTheme="majorHAnsi" w:hAnsiTheme="majorHAnsi"/>
@@ -2849,6 +3064,7 @@
         </w:rPr>
         <w:t>coffee-machine</w:t>
       </w:r>
+      <w:proofErr w:type="spellEnd"/>
       <w:r>
         <w:rPr>
           <w:rFonts w:asciiTheme="majorHAnsi" w:hAnsiTheme="majorHAnsi"/>
@@ -2891,8 +3107,25 @@
           <w:rFonts w:asciiTheme="majorHAnsi" w:hAnsiTheme="majorHAnsi"/>
           <w:lang w:val="uk-UA" w:eastAsia="ru-RU"/>
         </w:rPr>
-        <w:t xml:space="preserve"> проєкту </w:t>
-      </w:r>
+        <w:t xml:space="preserve"> </w:t>
+      </w:r>
+      <w:proofErr w:type="spellStart"/>
+      <w:r>
+        <w:rPr>
+          <w:rFonts w:asciiTheme="majorHAnsi" w:hAnsiTheme="majorHAnsi"/>
+          <w:lang w:val="uk-UA" w:eastAsia="ru-RU"/>
+        </w:rPr>
+        <w:t>проєкту</w:t>
+      </w:r>
+      <w:proofErr w:type="spellEnd"/>
+      <w:r>
+        <w:rPr>
+          <w:rFonts w:asciiTheme="majorHAnsi" w:hAnsiTheme="majorHAnsi"/>
+          <w:lang w:val="uk-UA" w:eastAsia="ru-RU"/>
+        </w:rPr>
+        <w:t xml:space="preserve"> </w:t>
+      </w:r>
+      <w:proofErr w:type="spellStart"/>
       <w:r>
         <w:rPr>
           <w:rFonts w:asciiTheme="majorHAnsi" w:hAnsiTheme="majorHAnsi"/>
@@ -2904,6 +3137,7 @@
         </w:rPr>
         <w:t>coffee-machine</w:t>
       </w:r>
+      <w:proofErr w:type="spellEnd"/>
       <w:r>
         <w:rPr>
           <w:rFonts w:asciiTheme="majorHAnsi" w:hAnsiTheme="majorHAnsi"/>
@@ -2950,7 +3184,23 @@
           <w:rFonts w:asciiTheme="majorHAnsi" w:hAnsiTheme="majorHAnsi"/>
           <w:lang w:val="uk-UA" w:eastAsia="ru-RU"/>
         </w:rPr>
-        <w:t>За основу поетапного виконання проєкту можна взяти наступний перелік:</w:t>
+        <w:t xml:space="preserve">За основу поетапного виконання </w:t>
+      </w:r>
+      <w:proofErr w:type="spellStart"/>
+      <w:r>
+        <w:rPr>
+          <w:rFonts w:asciiTheme="majorHAnsi" w:hAnsiTheme="majorHAnsi"/>
+          <w:lang w:val="uk-UA" w:eastAsia="ru-RU"/>
+        </w:rPr>
+        <w:t>проєкту</w:t>
+      </w:r>
+      <w:proofErr w:type="spellEnd"/>
+      <w:r>
+        <w:rPr>
+          <w:rFonts w:asciiTheme="majorHAnsi" w:hAnsiTheme="majorHAnsi"/>
+          <w:lang w:val="uk-UA" w:eastAsia="ru-RU"/>
+        </w:rPr>
+        <w:t xml:space="preserve"> можна взяти наступний перелік:</w:t>
       </w:r>
     </w:p>
     <w:p>
@@ -2978,6 +3228,7 @@
         </w:rPr>
         <w:t xml:space="preserve">Створити клас </w:t>
       </w:r>
+      <w:proofErr w:type="spellStart"/>
       <w:r>
         <w:rPr>
           <w:rFonts w:asciiTheme="majorHAnsi" w:hAnsiTheme="majorHAnsi"/>
@@ -2985,6 +3236,7 @@
         </w:rPr>
         <w:t>CoffeeMachine</w:t>
       </w:r>
+      <w:proofErr w:type="spellEnd"/>
       <w:r>
         <w:rPr>
           <w:rFonts w:asciiTheme="majorHAnsi" w:hAnsiTheme="majorHAnsi"/>
@@ -2999,12 +3251,21 @@
         </w:rPr>
         <w:t>’</w:t>
       </w:r>
-      <w:r>
-        <w:rPr>
-          <w:rFonts w:asciiTheme="majorHAnsi" w:hAnsiTheme="majorHAnsi"/>
-          <w:lang w:val="uk-UA" w:eastAsia="ru-RU"/>
-        </w:rPr>
-        <w:t>єкта.</w:t>
+      <w:proofErr w:type="spellStart"/>
+      <w:r>
+        <w:rPr>
+          <w:rFonts w:asciiTheme="majorHAnsi" w:hAnsiTheme="majorHAnsi"/>
+          <w:lang w:val="uk-UA" w:eastAsia="ru-RU"/>
+        </w:rPr>
+        <w:t>єкта</w:t>
+      </w:r>
+      <w:proofErr w:type="spellEnd"/>
+      <w:r>
+        <w:rPr>
+          <w:rFonts w:asciiTheme="majorHAnsi" w:hAnsiTheme="majorHAnsi"/>
+          <w:lang w:val="uk-UA" w:eastAsia="ru-RU"/>
+        </w:rPr>
+        <w:t>.</w:t>
       </w:r>
     </w:p>
     <w:p>
@@ -3058,6 +3319,7 @@
         </w:rPr>
         <w:t xml:space="preserve">Створити методи </w:t>
       </w:r>
+      <w:proofErr w:type="spellStart"/>
       <w:r>
         <w:rPr>
           <w:rFonts w:asciiTheme="majorHAnsi" w:hAnsiTheme="majorHAnsi"/>
@@ -3069,6 +3331,7 @@
         </w:rPr>
         <w:t>loadIngridients</w:t>
       </w:r>
+      <w:proofErr w:type="spellEnd"/>
       <w:r>
         <w:rPr>
           <w:rFonts w:asciiTheme="majorHAnsi" w:hAnsiTheme="majorHAnsi"/>
@@ -3076,6 +3339,7 @@
         </w:rPr>
         <w:t xml:space="preserve"> та </w:t>
       </w:r>
+      <w:proofErr w:type="spellStart"/>
       <w:r>
         <w:rPr>
           <w:rFonts w:asciiTheme="majorHAnsi" w:hAnsiTheme="majorHAnsi"/>
@@ -3087,6 +3351,7 @@
         </w:rPr>
         <w:t>printState</w:t>
       </w:r>
+      <w:proofErr w:type="spellEnd"/>
       <w:r>
         <w:rPr>
           <w:rFonts w:asciiTheme="majorHAnsi" w:hAnsiTheme="majorHAnsi"/>
@@ -3115,12 +3380,21 @@
         </w:rPr>
         <w:t>’</w:t>
       </w:r>
-      <w:r>
-        <w:rPr>
-          <w:rFonts w:asciiTheme="majorHAnsi" w:hAnsiTheme="majorHAnsi"/>
-          <w:lang w:val="uk-UA" w:eastAsia="ru-RU"/>
-        </w:rPr>
-        <w:t>єкт класу.</w:t>
+      <w:proofErr w:type="spellStart"/>
+      <w:r>
+        <w:rPr>
+          <w:rFonts w:asciiTheme="majorHAnsi" w:hAnsiTheme="majorHAnsi"/>
+          <w:lang w:val="uk-UA" w:eastAsia="ru-RU"/>
+        </w:rPr>
+        <w:t>єкт</w:t>
+      </w:r>
+      <w:proofErr w:type="spellEnd"/>
+      <w:r>
+        <w:rPr>
+          <w:rFonts w:asciiTheme="majorHAnsi" w:hAnsiTheme="majorHAnsi"/>
+          <w:lang w:val="uk-UA" w:eastAsia="ru-RU"/>
+        </w:rPr>
+        <w:t xml:space="preserve"> класу.</w:t>
       </w:r>
     </w:p>
     <w:p>
@@ -3148,6 +3422,7 @@
         </w:rPr>
         <w:t xml:space="preserve">Прописати метод </w:t>
       </w:r>
+      <w:proofErr w:type="spellStart"/>
       <w:r>
         <w:rPr>
           <w:rFonts w:asciiTheme="majorHAnsi" w:hAnsiTheme="majorHAnsi"/>
@@ -3157,6 +3432,7 @@
         </w:rPr>
         <w:t>makeCoffee</w:t>
       </w:r>
+      <w:proofErr w:type="spellEnd"/>
       <w:r>
         <w:rPr>
           <w:rFonts w:asciiTheme="majorHAnsi" w:hAnsiTheme="majorHAnsi"/>
@@ -3164,6 +3440,7 @@
         </w:rPr>
         <w:t xml:space="preserve">. Оскільки у ньому використовуються методи </w:t>
       </w:r>
+      <w:proofErr w:type="spellStart"/>
       <w:r>
         <w:rPr>
           <w:rFonts w:asciiTheme="majorHAnsi" w:hAnsiTheme="majorHAnsi"/>
@@ -3173,6 +3450,7 @@
         </w:rPr>
         <w:t>isEnoughIngredients</w:t>
       </w:r>
+      <w:proofErr w:type="spellEnd"/>
       <w:r>
         <w:rPr>
           <w:rFonts w:asciiTheme="majorHAnsi" w:hAnsiTheme="majorHAnsi"/>
@@ -3180,6 +3458,7 @@
         </w:rPr>
         <w:t xml:space="preserve">, </w:t>
       </w:r>
+      <w:proofErr w:type="spellStart"/>
       <w:r>
         <w:rPr>
           <w:rFonts w:asciiTheme="majorHAnsi" w:hAnsiTheme="majorHAnsi"/>
@@ -3189,6 +3468,7 @@
         </w:rPr>
         <w:t>calculatePrice</w:t>
       </w:r>
+      <w:proofErr w:type="spellEnd"/>
       <w:r>
         <w:rPr>
           <w:rFonts w:asciiTheme="majorHAnsi" w:hAnsiTheme="majorHAnsi"/>
@@ -3196,6 +3476,7 @@
         </w:rPr>
         <w:t xml:space="preserve"> та </w:t>
       </w:r>
+      <w:proofErr w:type="spellStart"/>
       <w:r>
         <w:rPr>
           <w:rFonts w:asciiTheme="majorHAnsi" w:hAnsiTheme="majorHAnsi"/>
@@ -3205,6 +3486,7 @@
         </w:rPr>
         <w:t>spendIngridients</w:t>
       </w:r>
+      <w:proofErr w:type="spellEnd"/>
       <w:r>
         <w:rPr>
           <w:rFonts w:asciiTheme="majorHAnsi" w:hAnsiTheme="majorHAnsi"/>
@@ -3245,12 +3527,21 @@
           <w:lang w:val="uk-UA" w:eastAsia="ru-RU"/>
         </w:rPr>
       </w:pPr>
-      <w:r>
-        <w:rPr>
-          <w:rFonts w:asciiTheme="majorHAnsi" w:hAnsiTheme="majorHAnsi"/>
-          <w:lang w:val="uk-UA" w:eastAsia="ru-RU"/>
-        </w:rPr>
-        <w:t xml:space="preserve">Імплементувати попередньо оголошені методи тестуючи їх в </w:t>
+      <w:proofErr w:type="spellStart"/>
+      <w:r>
+        <w:rPr>
+          <w:rFonts w:asciiTheme="majorHAnsi" w:hAnsiTheme="majorHAnsi"/>
+          <w:lang w:val="uk-UA" w:eastAsia="ru-RU"/>
+        </w:rPr>
+        <w:t>Імплементувати</w:t>
+      </w:r>
+      <w:proofErr w:type="spellEnd"/>
+      <w:r>
+        <w:rPr>
+          <w:rFonts w:asciiTheme="majorHAnsi" w:hAnsiTheme="majorHAnsi"/>
+          <w:lang w:val="uk-UA" w:eastAsia="ru-RU"/>
+        </w:rPr>
+        <w:t xml:space="preserve"> попередньо оголошені методи тестуючи їх в </w:t>
       </w:r>
       <w:r>
         <w:rPr>
@@ -3304,13 +3595,23 @@
           <w:lang w:val="uk-UA" w:eastAsia="ru-RU"/>
         </w:rPr>
       </w:pPr>
-      <w:r>
-        <w:rPr>
-          <w:rFonts w:asciiTheme="majorHAnsi" w:hAnsiTheme="majorHAnsi"/>
-          <w:lang w:val="uk-UA" w:eastAsia="ru-RU"/>
-        </w:rPr>
-        <w:t xml:space="preserve">Імплементувати методи </w:t>
-      </w:r>
+      <w:proofErr w:type="spellStart"/>
+      <w:r>
+        <w:rPr>
+          <w:rFonts w:asciiTheme="majorHAnsi" w:hAnsiTheme="majorHAnsi"/>
+          <w:lang w:val="uk-UA" w:eastAsia="ru-RU"/>
+        </w:rPr>
+        <w:t>Імплементувати</w:t>
+      </w:r>
+      <w:proofErr w:type="spellEnd"/>
+      <w:r>
+        <w:rPr>
+          <w:rFonts w:asciiTheme="majorHAnsi" w:hAnsiTheme="majorHAnsi"/>
+          <w:lang w:val="uk-UA" w:eastAsia="ru-RU"/>
+        </w:rPr>
+        <w:t xml:space="preserve"> методи </w:t>
+      </w:r>
+      <w:proofErr w:type="spellStart"/>
       <w:r>
         <w:rPr>
           <w:rFonts w:asciiTheme="majorHAnsi" w:hAnsiTheme="majorHAnsi"/>
@@ -3322,6 +3623,7 @@
         </w:rPr>
         <w:t>emptyCassier</w:t>
       </w:r>
+      <w:proofErr w:type="spellEnd"/>
       <w:r>
         <w:rPr>
           <w:rFonts w:asciiTheme="majorHAnsi" w:hAnsiTheme="majorHAnsi"/>
@@ -3329,6 +3631,7 @@
         </w:rPr>
         <w:t xml:space="preserve">, </w:t>
       </w:r>
+      <w:proofErr w:type="spellStart"/>
       <w:r>
         <w:rPr>
           <w:rFonts w:asciiTheme="majorHAnsi" w:hAnsiTheme="majorHAnsi"/>
@@ -3340,6 +3643,7 @@
         </w:rPr>
         <w:t>setBasePrice</w:t>
       </w:r>
+      <w:proofErr w:type="spellEnd"/>
       <w:r>
         <w:rPr>
           <w:rFonts w:asciiTheme="majorHAnsi" w:hAnsiTheme="majorHAnsi"/>
@@ -3347,6 +3651,7 @@
         </w:rPr>
         <w:t xml:space="preserve"> та </w:t>
       </w:r>
+      <w:proofErr w:type="spellStart"/>
       <w:r>
         <w:rPr>
           <w:rFonts w:asciiTheme="majorHAnsi" w:hAnsiTheme="majorHAnsi"/>
@@ -3358,6 +3663,7 @@
         </w:rPr>
         <w:t>setPriceIncrement</w:t>
       </w:r>
+      <w:proofErr w:type="spellEnd"/>
       <w:r>
         <w:rPr>
           <w:rFonts w:asciiTheme="majorHAnsi" w:hAnsiTheme="majorHAnsi"/>
@@ -3370,7 +3676,23 @@
           <w:rFonts w:asciiTheme="majorHAnsi" w:hAnsiTheme="majorHAnsi"/>
           <w:lang w:val="uk-UA" w:eastAsia="ru-RU"/>
         </w:rPr>
-        <w:t xml:space="preserve"> Протестувтаи їх роботу</w:t>
+        <w:t xml:space="preserve"> </w:t>
+      </w:r>
+      <w:proofErr w:type="spellStart"/>
+      <w:r>
+        <w:rPr>
+          <w:rFonts w:asciiTheme="majorHAnsi" w:hAnsiTheme="majorHAnsi"/>
+          <w:lang w:val="uk-UA" w:eastAsia="ru-RU"/>
+        </w:rPr>
+        <w:t>Протестувтаи</w:t>
+      </w:r>
+      <w:proofErr w:type="spellEnd"/>
+      <w:r>
+        <w:rPr>
+          <w:rFonts w:asciiTheme="majorHAnsi" w:hAnsiTheme="majorHAnsi"/>
+          <w:lang w:val="uk-UA" w:eastAsia="ru-RU"/>
+        </w:rPr>
+        <w:t xml:space="preserve"> їх роботу</w:t>
       </w:r>
       <w:r>
         <w:rPr>
@@ -3396,12 +3718,12 @@
       </w:pPr>
     </w:p>
     <w:sectPr>
-      <w:headerReference w:type="even" r:id="rId10"/>
-      <w:headerReference w:type="default" r:id="rId11"/>
-      <w:footerReference w:type="even" r:id="rId12"/>
-      <w:footerReference w:type="default" r:id="rId13"/>
-      <w:headerReference w:type="first" r:id="rId14"/>
-      <w:footerReference w:type="first" r:id="rId15"/>
+      <w:headerReference w:type="even" r:id="rId11"/>
+      <w:headerReference w:type="default" r:id="rId12"/>
+      <w:footerReference w:type="even" r:id="rId13"/>
+      <w:footerReference w:type="default" r:id="rId14"/>
+      <w:headerReference w:type="first" r:id="rId15"/>
+      <w:footerReference w:type="first" r:id="rId16"/>
       <w:pgSz w:w="11906" w:h="16838"/>
       <w:pgMar w:top="567" w:right="567" w:bottom="567" w:left="567" w:header="284" w:footer="215" w:gutter="567"/>
       <w:cols w:space="708"/>
@@ -6109,6 +6431,7 @@
   <w:style w:type="character" w:default="1" w:styleId="DefaultParagraphFont">
     <w:name w:val="Default Paragraph Font"/>
     <w:uiPriority w:val="1"/>
+    <w:semiHidden/>
     <w:unhideWhenUsed/>
   </w:style>
   <w:style w:type="table" w:default="1" w:styleId="TableNormal">

</xml_diff>